<commit_message>
Labo 1 de processus finalise
</commit_message>
<xml_diff>
--- a/LabosQualite/Labo1/Rapport-TP1-Qualite.docx
+++ b/LabosQualite/Labo1/Rapport-TP1-Qualite.docx
@@ -9,7 +9,7 @@
       <w:r>
         <w:rPr>
           <w:noProof/>
-          <w:lang w:eastAsia="fr-CA"/>
+          <w:lang w:val="fr-CA" w:eastAsia="fr-CA"/>
         </w:rPr>
         <w:drawing>
           <wp:inline distT="0" distB="0" distL="0" distR="0" wp14:anchorId="02AA9BAB" wp14:editId="6622ADE9">
@@ -27,7 +27,7 @@
                     <pic:cNvPicPr/>
                   </pic:nvPicPr>
                   <pic:blipFill>
-                    <a:blip r:embed="rId5" cstate="print">
+                    <a:blip r:embed="rId7" cstate="print">
                       <a:extLst>
                         <a:ext uri="{28A0092B-C50C-407E-A947-70E740481C1C}">
                           <a14:useLocalDpi xmlns:a14="http://schemas.microsoft.com/office/drawing/2010/main" val="0"/>
@@ -228,7 +228,7 @@
       <w:pPr>
         <w:pStyle w:val="Pagetitre"/>
         <w:sectPr>
-          <w:footerReference w:type="default" r:id="rId6"/>
+          <w:footerReference w:type="default" r:id="rId8"/>
           <w:pgSz w:w="12240" w:h="15840"/>
           <w:pgMar w:top="1440" w:right="1800" w:bottom="1440" w:left="1800" w:header="709" w:footer="709" w:gutter="0"/>
           <w:pgNumType w:start="1"/>
@@ -260,123 +260,595 @@
         <w:rPr>
           <w:lang w:val="fr-CA"/>
         </w:rPr>
-        <w:t>3.1 Questions sur la structure et le contenu du processus</w:t>
-      </w:r>
-    </w:p>
-    <w:p>
-      <w:pPr>
-        <w:rPr>
-          <w:lang w:val="fr-CA"/>
-        </w:rPr>
-      </w:pPr>
-      <w:r>
+        <w:t>Cycle de vie</w:t>
+      </w:r>
+    </w:p>
+    <w:p>
+      <w:pPr>
+        <w:rPr>
+          <w:lang w:val="fr-CA"/>
+        </w:rPr>
+      </w:pPr>
+    </w:p>
+    <w:p>
+      <w:pPr>
+        <w:rPr>
+          <w:lang w:val="fr-CA"/>
+        </w:rPr>
+      </w:pPr>
+      <w:r>
+        <w:rPr>
+          <w:noProof/>
+          <w:lang w:val="fr-CA" w:eastAsia="fr-CA"/>
+        </w:rPr>
+        <w:drawing>
+          <wp:inline distT="0" distB="0" distL="0" distR="0" wp14:anchorId="78B13F69">
+            <wp:extent cx="3371500" cy="3904152"/>
+            <wp:effectExtent l="0" t="0" r="635" b="1270"/>
+            <wp:docPr id="3" name="Image 3"/>
+            <wp:cNvGraphicFramePr>
+              <a:graphicFrameLocks xmlns:a="http://schemas.openxmlformats.org/drawingml/2006/main" noChangeAspect="1"/>
+            </wp:cNvGraphicFramePr>
+            <a:graphic xmlns:a="http://schemas.openxmlformats.org/drawingml/2006/main">
+              <a:graphicData uri="http://schemas.openxmlformats.org/drawingml/2006/picture">
+                <pic:pic xmlns:pic="http://schemas.openxmlformats.org/drawingml/2006/picture">
+                  <pic:nvPicPr>
+                    <pic:cNvPr id="0" name="Picture 3"/>
+                    <pic:cNvPicPr>
+                      <a:picLocks noChangeAspect="1" noChangeArrowheads="1"/>
+                    </pic:cNvPicPr>
+                  </pic:nvPicPr>
+                  <pic:blipFill>
+                    <a:blip r:embed="rId9" cstate="print">
+                      <a:extLst>
+                        <a:ext uri="{28A0092B-C50C-407E-A947-70E740481C1C}">
+                          <a14:useLocalDpi xmlns:a14="http://schemas.microsoft.com/office/drawing/2010/main" val="0"/>
+                        </a:ext>
+                      </a:extLst>
+                    </a:blip>
+                    <a:srcRect/>
+                    <a:stretch>
+                      <a:fillRect/>
+                    </a:stretch>
+                  </pic:blipFill>
+                  <pic:spPr bwMode="auto">
+                    <a:xfrm>
+                      <a:off x="0" y="0"/>
+                      <a:ext cx="3380670" cy="3914771"/>
+                    </a:xfrm>
+                    <a:prstGeom prst="rect">
+                      <a:avLst/>
+                    </a:prstGeom>
+                    <a:noFill/>
+                  </pic:spPr>
+                </pic:pic>
+              </a:graphicData>
+            </a:graphic>
+          </wp:inline>
+        </w:drawing>
+      </w:r>
+    </w:p>
+    <w:p>
+      <w:pPr>
+        <w:rPr>
+          <w:lang w:val="fr-CA"/>
+        </w:rPr>
+      </w:pPr>
+      <w:r>
+        <w:rPr>
+          <w:lang w:val="fr-CA"/>
+        </w:rPr>
+        <w:t>Le cycle de vie est basé sur le modèle incrémental. Les requis seront revisités tout au long du projet.</w:t>
+      </w:r>
+    </w:p>
+    <w:p>
+      <w:pPr>
+        <w:rPr>
+          <w:lang w:val="fr-CA"/>
+        </w:rPr>
+      </w:pPr>
+      <w:r>
+        <w:rPr>
+          <w:lang w:val="fr-CA"/>
+        </w:rPr>
+        <w:t>Notre projet consiste à participer à la compétition «Laval Virtual». Nous modifierons donc nos requis en nous fixant des objectifs ambitieux au fur et à mesure que nous découvrirons les technologies utilisées au cours des phases de conception, d’implémentation et de tests.</w:t>
+      </w:r>
+    </w:p>
+    <w:p>
+      <w:pPr>
+        <w:rPr>
+          <w:lang w:val="fr-CA"/>
+        </w:rPr>
+      </w:pPr>
+      <w:r>
+        <w:rPr>
+          <w:lang w:val="fr-CA"/>
+        </w:rPr>
+        <w:t>L’implémentation et les tests sont mis dans une seule phase puisque les développeurs devront réaliser les plans de tests et exécuter ceux-ci simultanément avec l’implémentation. Nous encourageons le Test-Driven Development, où les objectifs du développement sont fixés à l’avance par des tests.</w:t>
+      </w:r>
+    </w:p>
+    <w:p>
+      <w:pPr>
+        <w:rPr>
+          <w:lang w:val="fr-CA"/>
+        </w:rPr>
+      </w:pPr>
+      <w:r>
+        <w:rPr>
+          <w:lang w:val="fr-CA"/>
+        </w:rPr>
+        <w:br w:type="page"/>
+      </w:r>
+    </w:p>
+    <w:p>
+      <w:pPr>
+        <w:pStyle w:val="Titre2"/>
+        <w:rPr>
+          <w:lang w:val="fr-CA"/>
+        </w:rPr>
+      </w:pPr>
+      <w:r>
+        <w:rPr>
+          <w:lang w:val="fr-CA"/>
+        </w:rPr>
+        <w:lastRenderedPageBreak/>
+        <w:t>Modélisation du processus</w:t>
+      </w:r>
+    </w:p>
+    <w:p>
+      <w:pPr>
+        <w:rPr>
+          <w:lang w:val="fr-CA"/>
+        </w:rPr>
+      </w:pPr>
+      <w:r>
+        <w:rPr>
+          <w:lang w:val="fr-CA"/>
+        </w:rPr>
+        <w:t>Voir le fichier ProcessEdit remis avec ce travail.</w:t>
+      </w:r>
+    </w:p>
+    <w:p>
+      <w:pPr>
+        <w:jc w:val="both"/>
+        <w:rPr>
+          <w:lang w:val="fr-CA"/>
+        </w:rPr>
+      </w:pPr>
+      <w:r>
+        <w:rPr>
+          <w:lang w:val="fr-CA"/>
+        </w:rPr>
+        <w:t>Tel que décrit à la question 1, notre projet aura 5 phases. Les phases de conception, d’implémentation et de tests et validation seront répétées à chaque itération et engendreront une évolution des requis.</w:t>
+      </w:r>
+    </w:p>
+    <w:p>
+      <w:pPr>
+        <w:jc w:val="both"/>
+        <w:rPr>
+          <w:lang w:val="fr-CA"/>
+        </w:rPr>
+      </w:pPr>
+      <w:r>
+        <w:rPr>
+          <w:lang w:val="fr-CA"/>
+        </w:rPr>
+        <w:t>Les livrables remis à la fin de chaque phase sont :</w:t>
+      </w:r>
+    </w:p>
+    <w:p>
+      <w:pPr>
+        <w:pStyle w:val="Paragraphedeliste"/>
+        <w:numPr>
+          <w:ilvl w:val="0"/>
+          <w:numId w:val="2"/>
+        </w:numPr>
+        <w:jc w:val="both"/>
+        <w:rPr>
+          <w:lang w:val="fr-CA"/>
+        </w:rPr>
+      </w:pPr>
+      <w:r>
+        <w:rPr>
+          <w:lang w:val="fr-CA"/>
+        </w:rPr>
+        <w:t>Élaboration initiale des requis : SRS</w:t>
+      </w:r>
+    </w:p>
+    <w:p>
+      <w:pPr>
+        <w:pStyle w:val="Paragraphedeliste"/>
+        <w:numPr>
+          <w:ilvl w:val="0"/>
+          <w:numId w:val="2"/>
+        </w:numPr>
+        <w:jc w:val="both"/>
+        <w:rPr>
+          <w:lang w:val="fr-CA"/>
+        </w:rPr>
+      </w:pPr>
+      <w:r>
+        <w:rPr>
+          <w:lang w:val="fr-CA"/>
+        </w:rPr>
+        <w:t>Conception : Document d’architecture</w:t>
+      </w:r>
+    </w:p>
+    <w:p>
+      <w:pPr>
+        <w:pStyle w:val="Paragraphedeliste"/>
+        <w:numPr>
+          <w:ilvl w:val="0"/>
+          <w:numId w:val="2"/>
+        </w:numPr>
+        <w:jc w:val="both"/>
+        <w:rPr>
+          <w:lang w:val="fr-CA"/>
+        </w:rPr>
+      </w:pPr>
+      <w:r>
+        <w:rPr>
+          <w:lang w:val="fr-CA"/>
+        </w:rPr>
+        <w:t>Implémentation : Programme</w:t>
+      </w:r>
+    </w:p>
+    <w:p>
+      <w:pPr>
+        <w:pStyle w:val="Paragraphedeliste"/>
+        <w:numPr>
+          <w:ilvl w:val="0"/>
+          <w:numId w:val="2"/>
+        </w:numPr>
+        <w:jc w:val="both"/>
+        <w:rPr>
+          <w:lang w:val="fr-CA"/>
+        </w:rPr>
+      </w:pPr>
+      <w:r>
+        <w:rPr>
+          <w:lang w:val="fr-CA"/>
+        </w:rPr>
+        <w:t>Déploiement : Livrable final (présentation à la compétition «Laval Virtual»)</w:t>
+      </w:r>
+    </w:p>
+    <w:p>
+      <w:pPr>
+        <w:pStyle w:val="Titre2"/>
+        <w:rPr>
+          <w:lang w:val="fr-CA"/>
+        </w:rPr>
+      </w:pPr>
+      <w:r>
+        <w:rPr>
+          <w:lang w:val="fr-CA"/>
+        </w:rPr>
+        <w:t>Planification de projet sommaire</w:t>
+      </w:r>
+    </w:p>
+    <w:p>
+      <w:pPr>
+        <w:rPr>
+          <w:lang w:val="fr-CA"/>
+        </w:rPr>
+      </w:pPr>
+      <w:r>
+        <w:rPr>
+          <w:lang w:val="fr-CA"/>
+        </w:rPr>
+        <w:t>Le diagramme de Gantt complet pour la planification de la session (avec dates précises) a été remis en annexe à ce travail.</w:t>
+      </w:r>
+    </w:p>
+    <w:p>
+      <w:pPr>
         <w:rPr>
           <w:b/>
-          <w:lang w:val="fr-CA"/>
-        </w:rPr>
-        <w:t>1.</w:t>
-      </w:r>
-    </w:p>
-    <w:p>
-      <w:pPr>
-        <w:jc w:val="both"/>
-        <w:rPr>
-          <w:lang w:val="fr-CA"/>
-        </w:rPr>
-      </w:pPr>
-      <w:r>
-        <w:rPr>
-          <w:lang w:val="fr-CA"/>
-        </w:rPr>
-        <w:t xml:space="preserve">Nous avons choisi d’utilise le modèle incrémental comme base pour construire notre cycle de vie. </w:t>
-      </w:r>
-      <w:r>
-        <w:rPr>
-          <w:lang w:val="fr-CA"/>
-        </w:rPr>
-        <w:t xml:space="preserve">Avec ses itérations courtes et indépendantes les unes des autres, ce modèle peut facilement être utilisé avec une méthodologie agile. </w:t>
-      </w:r>
-      <w:r>
-        <w:rPr>
-          <w:lang w:val="fr-CA"/>
-        </w:rPr>
-        <w:t>Cela est très intéressant car les caractéristiques de notre projet s’accordent bien avec les méthodes agiles (requis très volatils, expérimentation de technologies inconnues, besoin de faire des démonstrations fréquemment).</w:t>
-      </w:r>
-    </w:p>
-    <w:p>
-      <w:pPr>
-        <w:jc w:val="both"/>
-        <w:rPr>
-          <w:lang w:val="fr-CA"/>
-        </w:rPr>
-      </w:pPr>
-      <w:r>
-        <w:rPr>
-          <w:lang w:val="fr-CA"/>
-        </w:rPr>
-        <w:t xml:space="preserve">Nous </w:t>
-      </w:r>
-      <w:r>
-        <w:rPr>
-          <w:lang w:val="fr-CA"/>
-        </w:rPr>
-        <w:t>savons que l</w:t>
-      </w:r>
-      <w:r>
-        <w:rPr>
-          <w:lang w:val="fr-CA"/>
-        </w:rPr>
-        <w:t xml:space="preserve">es méthodes </w:t>
-      </w:r>
-      <w:r>
-        <w:rPr>
-          <w:lang w:val="fr-CA"/>
-        </w:rPr>
-        <w:t xml:space="preserve">agiles </w:t>
-      </w:r>
-      <w:r>
-        <w:rPr>
-          <w:lang w:val="fr-CA"/>
-        </w:rPr>
-        <w:t xml:space="preserve">permettent une grande flexibilité et que celle-ci est nécessaire pour un </w:t>
-      </w:r>
-      <w:r>
-        <w:rPr>
-          <w:lang w:val="fr-CA"/>
-        </w:rPr>
-        <w:t>projet réalisé par une petite équipe et dont les requis devront être ajustés en fonction des capacités des nouvelles technologies en jeu. Avec les méthodes agiles, nous pouvons ajuster notre planification rapidement (grâce aux courtes itérations) en fonction de nos découvertes et de nos difficultés. De plus, u</w:t>
-      </w:r>
-      <w:r>
-        <w:rPr>
-          <w:lang w:val="fr-CA"/>
-        </w:rPr>
-        <w:t>n processus plus simple nous permet de passer plus de temps sur les activités que nous considérons plus importantes (programmation, conception, tests) tout en gardant une planification assez efficace pour ne pas nous amener des problèmes durant le projet.</w:t>
-      </w:r>
-    </w:p>
-    <w:p>
-      <w:pPr>
-        <w:rPr>
+          <w:u w:val="single"/>
           <w:lang w:val="fr-CA"/>
         </w:rPr>
       </w:pPr>
       <w:r>
         <w:rPr>
           <w:b/>
-          <w:lang w:val="fr-CA"/>
-        </w:rPr>
-        <w:t>2.</w:t>
-      </w:r>
-      <w:r>
-        <w:rPr>
-          <w:lang w:val="fr-CA"/>
-        </w:rPr>
-        <w:t xml:space="preserve"> </w:t>
+          <w:u w:val="single"/>
+          <w:lang w:val="fr-CA"/>
+        </w:rPr>
+        <w:t>Élaboration initiale des requis</w:t>
+      </w:r>
+    </w:p>
+    <w:p>
+      <w:pPr>
+        <w:rPr>
+          <w:lang w:val="fr-CA"/>
+        </w:rPr>
+      </w:pPr>
+      <w:r>
+        <w:rPr>
+          <w:noProof/>
+          <w:lang w:val="fr-CA" w:eastAsia="fr-CA"/>
+        </w:rPr>
+        <w:drawing>
+          <wp:inline distT="0" distB="0" distL="0" distR="0" wp14:anchorId="529A9380" wp14:editId="6E92E9FE">
+            <wp:extent cx="5486400" cy="757555"/>
+            <wp:effectExtent l="0" t="0" r="0" b="4445"/>
+            <wp:docPr id="1" name="Image 1"/>
+            <wp:cNvGraphicFramePr>
+              <a:graphicFrameLocks xmlns:a="http://schemas.openxmlformats.org/drawingml/2006/main" noChangeAspect="1"/>
+            </wp:cNvGraphicFramePr>
+            <a:graphic xmlns:a="http://schemas.openxmlformats.org/drawingml/2006/main">
+              <a:graphicData uri="http://schemas.openxmlformats.org/drawingml/2006/picture">
+                <pic:pic xmlns:pic="http://schemas.openxmlformats.org/drawingml/2006/picture">
+                  <pic:nvPicPr>
+                    <pic:cNvPr id="1" name=""/>
+                    <pic:cNvPicPr/>
+                  </pic:nvPicPr>
+                  <pic:blipFill>
+                    <a:blip r:embed="rId10"/>
+                    <a:stretch>
+                      <a:fillRect/>
+                    </a:stretch>
+                  </pic:blipFill>
+                  <pic:spPr>
+                    <a:xfrm>
+                      <a:off x="0" y="0"/>
+                      <a:ext cx="5486400" cy="757555"/>
+                    </a:xfrm>
+                    <a:prstGeom prst="rect">
+                      <a:avLst/>
+                    </a:prstGeom>
+                  </pic:spPr>
+                </pic:pic>
+              </a:graphicData>
+            </a:graphic>
+          </wp:inline>
+        </w:drawing>
+      </w:r>
+    </w:p>
+    <w:p>
+      <w:pPr>
+        <w:rPr>
+          <w:lang w:val="fr-CA"/>
+        </w:rPr>
+      </w:pPr>
+      <w:r>
+        <w:rPr>
+          <w:b/>
+          <w:u w:val="single"/>
+          <w:lang w:val="fr-CA"/>
+        </w:rPr>
+        <w:t>Itération</w:t>
+      </w:r>
+    </w:p>
+    <w:p>
+      <w:pPr>
+        <w:rPr>
+          <w:lang w:val="fr-CA"/>
+        </w:rPr>
+      </w:pPr>
+      <w:r>
+        <w:rPr>
+          <w:lang w:val="fr-CA"/>
+        </w:rPr>
+        <w:t>Chaque itération sera divisée ainsi :</w:t>
+      </w:r>
+    </w:p>
+    <w:p>
+      <w:pPr>
+        <w:pStyle w:val="Paragraphedeliste"/>
+        <w:numPr>
+          <w:ilvl w:val="0"/>
+          <w:numId w:val="3"/>
+        </w:numPr>
+        <w:rPr>
+          <w:lang w:val="fr-CA"/>
+        </w:rPr>
+      </w:pPr>
+      <w:r>
+        <w:rPr>
+          <w:lang w:val="fr-CA"/>
+        </w:rPr>
+        <w:t>1 jour : Planification de l’itération, analyse architecturale</w:t>
+      </w:r>
+    </w:p>
+    <w:p>
+      <w:pPr>
+        <w:pStyle w:val="Paragraphedeliste"/>
+        <w:numPr>
+          <w:ilvl w:val="0"/>
+          <w:numId w:val="3"/>
+        </w:numPr>
+        <w:rPr>
+          <w:lang w:val="fr-CA"/>
+        </w:rPr>
+      </w:pPr>
+      <w:r>
+        <w:rPr>
+          <w:lang w:val="fr-CA"/>
+        </w:rPr>
+        <w:t>3 jours :</w:t>
+      </w:r>
+      <w:r>
+        <w:rPr>
+          <w:lang w:val="fr-CA"/>
+        </w:rPr>
+        <w:t xml:space="preserve"> Implémentation, effectuer des tests.</w:t>
+      </w:r>
+    </w:p>
+    <w:p>
+      <w:pPr>
+        <w:pStyle w:val="Paragraphedeliste"/>
+        <w:numPr>
+          <w:ilvl w:val="0"/>
+          <w:numId w:val="3"/>
+        </w:numPr>
+        <w:rPr>
+          <w:lang w:val="fr-CA"/>
+        </w:rPr>
+      </w:pPr>
+      <w:r>
+        <w:rPr>
+          <w:lang w:val="fr-CA"/>
+        </w:rPr>
+        <w:t>1 jour :</w:t>
+      </w:r>
+      <w:r>
+        <w:rPr>
+          <w:lang w:val="fr-CA"/>
+        </w:rPr>
+        <w:t xml:space="preserve"> Intégration.</w:t>
+      </w:r>
+    </w:p>
+    <w:p>
+      <w:pPr>
+        <w:rPr>
+          <w:lang w:val="fr-CA"/>
+        </w:rPr>
+      </w:pPr>
+      <w:r>
+        <w:rPr>
+          <w:lang w:val="fr-CA"/>
+        </w:rPr>
+        <w:t>L’évolution des requis est une activité constante.</w:t>
       </w:r>
       <w:bookmarkStart w:id="0" w:name="_GoBack"/>
       <w:bookmarkEnd w:id="0"/>
     </w:p>
     <w:p>
       <w:pPr>
+        <w:rPr>
+          <w:lang w:val="fr-CA"/>
+        </w:rPr>
+      </w:pPr>
+      <w:r>
+        <w:rPr>
+          <w:noProof/>
+          <w:lang w:val="fr-CA" w:eastAsia="fr-CA"/>
+        </w:rPr>
+        <w:drawing>
+          <wp:inline distT="0" distB="0" distL="0" distR="0" wp14:anchorId="6E15F84D">
+            <wp:extent cx="4686722" cy="1323917"/>
+            <wp:effectExtent l="0" t="0" r="0" b="0"/>
+            <wp:docPr id="4" name="Image 4"/>
+            <wp:cNvGraphicFramePr>
+              <a:graphicFrameLocks xmlns:a="http://schemas.openxmlformats.org/drawingml/2006/main" noChangeAspect="1"/>
+            </wp:cNvGraphicFramePr>
+            <a:graphic xmlns:a="http://schemas.openxmlformats.org/drawingml/2006/main">
+              <a:graphicData uri="http://schemas.openxmlformats.org/drawingml/2006/picture">
+                <pic:pic xmlns:pic="http://schemas.openxmlformats.org/drawingml/2006/picture">
+                  <pic:nvPicPr>
+                    <pic:cNvPr id="0" name="Picture 4"/>
+                    <pic:cNvPicPr>
+                      <a:picLocks noChangeAspect="1" noChangeArrowheads="1"/>
+                    </pic:cNvPicPr>
+                  </pic:nvPicPr>
+                  <pic:blipFill>
+                    <a:blip r:embed="rId11" cstate="print">
+                      <a:extLst>
+                        <a:ext uri="{28A0092B-C50C-407E-A947-70E740481C1C}">
+                          <a14:useLocalDpi xmlns:a14="http://schemas.microsoft.com/office/drawing/2010/main" val="0"/>
+                        </a:ext>
+                      </a:extLst>
+                    </a:blip>
+                    <a:srcRect/>
+                    <a:stretch>
+                      <a:fillRect/>
+                    </a:stretch>
+                  </pic:blipFill>
+                  <pic:spPr bwMode="auto">
+                    <a:xfrm>
+                      <a:off x="0" y="0"/>
+                      <a:ext cx="4774964" cy="1348844"/>
+                    </a:xfrm>
+                    <a:prstGeom prst="rect">
+                      <a:avLst/>
+                    </a:prstGeom>
+                    <a:noFill/>
+                  </pic:spPr>
+                </pic:pic>
+              </a:graphicData>
+            </a:graphic>
+          </wp:inline>
+        </w:drawing>
+      </w:r>
+    </w:p>
+    <w:p>
+      <w:pPr>
+        <w:rPr>
+          <w:b/>
+          <w:u w:val="single"/>
+          <w:lang w:val="fr-CA"/>
+        </w:rPr>
+      </w:pPr>
+      <w:r>
+        <w:rPr>
+          <w:b/>
+          <w:u w:val="single"/>
+          <w:lang w:val="fr-CA"/>
+        </w:rPr>
+        <w:t>Révision et finalisation</w:t>
+      </w:r>
+    </w:p>
+    <w:p>
+      <w:pPr>
+        <w:rPr>
+          <w:lang w:val="fr-CA"/>
+        </w:rPr>
+      </w:pPr>
+      <w:r>
+        <w:rPr>
+          <w:lang w:val="fr-CA"/>
+        </w:rPr>
+        <w:t>Tel que montré dans le diagramme de Gantt remis avec ce travail, 3 jours complets seront consacrés à cette activité.</w:t>
+      </w:r>
+    </w:p>
+    <w:p>
+      <w:pPr>
+        <w:rPr>
+          <w:rFonts w:asciiTheme="majorHAnsi" w:eastAsiaTheme="majorEastAsia" w:hAnsiTheme="majorHAnsi" w:cstheme="majorBidi"/>
+          <w:color w:val="2E74B5" w:themeColor="accent1" w:themeShade="BF"/>
+          <w:sz w:val="26"/>
+          <w:szCs w:val="26"/>
+          <w:lang w:val="fr-CA"/>
+        </w:rPr>
+      </w:pPr>
+      <w:r>
+        <w:rPr>
+          <w:lang w:val="fr-CA"/>
+        </w:rPr>
+        <w:br w:type="page"/>
+      </w:r>
+    </w:p>
+    <w:p>
+      <w:pPr>
+        <w:pStyle w:val="Titre2"/>
+        <w:rPr>
+          <w:lang w:val="fr-CA"/>
+        </w:rPr>
+      </w:pPr>
+      <w:r>
+        <w:rPr>
+          <w:lang w:val="fr-CA"/>
+        </w:rPr>
+        <w:lastRenderedPageBreak/>
+        <w:t>3.1 Questions sur la structure et le contenu du processus</w:t>
+      </w:r>
+    </w:p>
+    <w:p>
+      <w:pPr>
+        <w:rPr>
+          <w:lang w:val="fr-CA"/>
+        </w:rPr>
+      </w:pPr>
+      <w:r>
+        <w:rPr>
+          <w:b/>
+          <w:lang w:val="fr-CA"/>
+        </w:rPr>
+        <w:t>1.</w:t>
+      </w:r>
+    </w:p>
+    <w:p>
+      <w:pPr>
         <w:jc w:val="both"/>
         <w:rPr>
           <w:lang w:val="fr-CA"/>
@@ -386,22 +858,110 @@
         <w:rPr>
           <w:lang w:val="fr-CA"/>
         </w:rPr>
+        <w:t xml:space="preserve">Nous avons choisi d’utilise le modèle incrémental comme base pour construire notre cycle de vie. </w:t>
+      </w:r>
+      <w:r>
+        <w:rPr>
+          <w:lang w:val="fr-CA"/>
+        </w:rPr>
+        <w:t xml:space="preserve">Avec ses itérations courtes et indépendantes les unes des autres, ce modèle peut facilement être utilisé avec une méthodologie agile. </w:t>
+      </w:r>
+      <w:r>
+        <w:rPr>
+          <w:lang w:val="fr-CA"/>
+        </w:rPr>
+        <w:t>Cela est très intéressant car les caractéristiques de notre projet s’accordent bien avec les méthodes agiles (requis très volatils, expérimentation de technologies inconnues, besoin de faire des démonstrations fréquemment).</w:t>
+      </w:r>
+    </w:p>
+    <w:p>
+      <w:pPr>
+        <w:jc w:val="both"/>
+        <w:rPr>
+          <w:lang w:val="fr-CA"/>
+        </w:rPr>
+      </w:pPr>
+      <w:r>
+        <w:rPr>
+          <w:lang w:val="fr-CA"/>
+        </w:rPr>
+        <w:t xml:space="preserve">Nous </w:t>
+      </w:r>
+      <w:r>
+        <w:rPr>
+          <w:lang w:val="fr-CA"/>
+        </w:rPr>
+        <w:t>savons que l</w:t>
+      </w:r>
+      <w:r>
+        <w:rPr>
+          <w:lang w:val="fr-CA"/>
+        </w:rPr>
+        <w:t xml:space="preserve">es méthodes </w:t>
+      </w:r>
+      <w:r>
+        <w:rPr>
+          <w:lang w:val="fr-CA"/>
+        </w:rPr>
+        <w:t xml:space="preserve">agiles </w:t>
+      </w:r>
+      <w:r>
+        <w:rPr>
+          <w:lang w:val="fr-CA"/>
+        </w:rPr>
+        <w:t xml:space="preserve">permettent une grande flexibilité et que celle-ci est nécessaire pour un </w:t>
+      </w:r>
+      <w:r>
+        <w:rPr>
+          <w:lang w:val="fr-CA"/>
+        </w:rPr>
+        <w:t>projet réalisé par une petite équipe et dont les requis devront être ajustés en fonction des capacités des nouvelles technologies en jeu. Avec les méthodes agiles, nous pouvons ajuster notre planification rapidement (grâce aux courtes itérations) en fonction de nos découvertes et de nos difficultés. De plus, u</w:t>
+      </w:r>
+      <w:r>
+        <w:rPr>
+          <w:lang w:val="fr-CA"/>
+        </w:rPr>
+        <w:t>n processus plus simple nous permet de passer plus de temps sur les activités que nous considérons plus importantes (programmation, conception, tests) tout en gardant une planification assez efficace pour ne pas nous amener des problèmes durant le projet.</w:t>
+      </w:r>
+    </w:p>
+    <w:p>
+      <w:pPr>
+        <w:rPr>
+          <w:lang w:val="fr-CA"/>
+        </w:rPr>
+      </w:pPr>
+      <w:r>
+        <w:rPr>
+          <w:b/>
+          <w:lang w:val="fr-CA"/>
+        </w:rPr>
+        <w:t>2.</w:t>
+      </w:r>
+      <w:r>
+        <w:rPr>
+          <w:lang w:val="fr-CA"/>
+        </w:rPr>
+        <w:t xml:space="preserve"> </w:t>
+      </w:r>
+    </w:p>
+    <w:p>
+      <w:pPr>
+        <w:jc w:val="both"/>
+        <w:rPr>
+          <w:lang w:val="fr-CA"/>
+        </w:rPr>
+      </w:pPr>
+      <w:r>
+        <w:rPr>
+          <w:lang w:val="fr-CA"/>
+        </w:rPr>
         <w:t>Une pratique importante que nous utiliserons est le «</w:t>
       </w:r>
       <w:r>
         <w:rPr>
           <w:lang w:val="fr-CA"/>
         </w:rPr>
-        <w:t xml:space="preserve">pair </w:t>
-      </w:r>
-      <w:proofErr w:type="spellStart"/>
-      <w:r>
-        <w:rPr>
-          <w:lang w:val="fr-CA"/>
-        </w:rPr>
-        <w:t>programming</w:t>
-      </w:r>
-      <w:proofErr w:type="spellEnd"/>
+        <w:t>pair programming</w:t>
+      </w:r>
       <w:r>
         <w:rPr>
           <w:lang w:val="fr-CA"/>
@@ -464,16 +1024,8 @@
         <w:rPr>
           <w:lang w:val="fr-CA"/>
         </w:rPr>
-        <w:t xml:space="preserve">pair </w:t>
-      </w:r>
-      <w:proofErr w:type="spellStart"/>
-      <w:r>
-        <w:rPr>
-          <w:lang w:val="fr-CA"/>
-        </w:rPr>
-        <w:t>programming</w:t>
-      </w:r>
-      <w:proofErr w:type="spellEnd"/>
+        <w:t>pair programming</w:t>
+      </w:r>
       <w:r>
         <w:rPr>
           <w:lang w:val="fr-CA"/>
@@ -502,21 +1054,7 @@
         <w:rPr>
           <w:lang w:val="fr-CA"/>
         </w:rPr>
-        <w:t xml:space="preserve">Également, nous savons qu’il est moins coûteux de déceler des erreurs (de requis, de conception, d’implémentation…) les plus tôt possible. Ainsi, nous comptions sur le «pair </w:t>
-      </w:r>
-      <w:proofErr w:type="spellStart"/>
-      <w:r>
-        <w:rPr>
-          <w:lang w:val="fr-CA"/>
-        </w:rPr>
-        <w:t>programming</w:t>
-      </w:r>
-      <w:proofErr w:type="spellEnd"/>
-      <w:r>
-        <w:rPr>
-          <w:lang w:val="fr-CA"/>
-        </w:rPr>
-        <w:t>» pour réduire le nombre d’erreurs sortant de l’activité d’implémentation.</w:t>
+        <w:t>Également, nous savons qu’il est moins coûteux de déceler des erreurs (de requis, de conception, d’implémentation…) les plus tôt possible. Ainsi, nous comptions sur le «pair programming» pour réduire le nombre d’erreurs sortant de l’activité d’implémentation.</w:t>
       </w:r>
       <w:r>
         <w:rPr>
@@ -534,16 +1072,8 @@
         <w:rPr>
           <w:lang w:val="fr-CA"/>
         </w:rPr>
-        <w:t xml:space="preserve">pair </w:t>
-      </w:r>
-      <w:proofErr w:type="spellStart"/>
-      <w:r>
-        <w:rPr>
-          <w:lang w:val="fr-CA"/>
-        </w:rPr>
-        <w:t>programming</w:t>
-      </w:r>
-      <w:proofErr w:type="spellEnd"/>
+        <w:t>pair programming</w:t>
+      </w:r>
       <w:r>
         <w:rPr>
           <w:lang w:val="fr-CA"/>
@@ -1216,21 +1746,7 @@
         <w:rPr>
           <w:lang w:val="fr-CA"/>
         </w:rPr>
-        <w:t>Comme nous l’avons fait dans notre projet intégrateur précédent, nous ajouterons aux commentaires des «</w:t>
-      </w:r>
-      <w:proofErr w:type="spellStart"/>
-      <w:r>
-        <w:rPr>
-          <w:lang w:val="fr-CA"/>
-        </w:rPr>
-        <w:t>commits</w:t>
-      </w:r>
-      <w:proofErr w:type="spellEnd"/>
-      <w:r>
-        <w:rPr>
-          <w:lang w:val="fr-CA"/>
-        </w:rPr>
-        <w:t>» le numéro de la tâche associée et le temps qui lui a consacré. L’interface Web nous permettra ensuite de résumer le temps consacré à chaque activité de manière automatique.</w:t>
+        <w:t>Comme nous l’avons fait dans notre projet intégrateur précédent, nous ajouterons aux commentaires des «commits» le numéro de la tâche associée et le temps qui lui a consacré. L’interface Web nous permettra ensuite de résumer le temps consacré à chaque activité de manière automatique.</w:t>
       </w:r>
     </w:p>
     <w:p>
@@ -1339,35 +1855,7 @@
         <w:rPr>
           <w:lang w:val="fr-CA"/>
         </w:rPr>
-        <w:t>L’utilitaire «</w:t>
-      </w:r>
-      <w:proofErr w:type="spellStart"/>
-      <w:r>
-        <w:rPr>
-          <w:lang w:val="fr-CA"/>
-        </w:rPr>
-        <w:t>ctags</w:t>
-      </w:r>
-      <w:proofErr w:type="spellEnd"/>
-      <w:r>
-        <w:rPr>
-          <w:lang w:val="fr-CA"/>
-        </w:rPr>
-        <w:t>» permet de produire automatiquement un rapport des noms des classes et les méthodes associés en inspectant un répertoire. L’utilisation de la commande «</w:t>
-      </w:r>
-      <w:proofErr w:type="spellStart"/>
-      <w:r>
-        <w:rPr>
-          <w:lang w:val="fr-CA"/>
-        </w:rPr>
-        <w:t>grep</w:t>
-      </w:r>
-      <w:proofErr w:type="spellEnd"/>
-      <w:r>
-        <w:rPr>
-          <w:lang w:val="fr-CA"/>
-        </w:rPr>
-        <w:t>» permet ensuite d’obtenir le nombre moyen de méthodes par classe.</w:t>
+        <w:t>L’utilitaire «ctags» permet de produire automatiquement un rapport des noms des classes et les méthodes associés en inspectant un répertoire. L’utilisation de la commande «grep» permet ensuite d’obtenir le nombre moyen de méthodes par classe.</w:t>
       </w:r>
     </w:p>
     <w:p>
@@ -1396,50 +1884,6 @@
         </w:rPr>
         <w:t>Nous avons consacré 16 heures-personne à la réalisation de ce laboratoire.</w:t>
       </w:r>
-    </w:p>
-    <w:p>
-      <w:pPr>
-        <w:rPr>
-          <w:lang w:val="fr-CA"/>
-        </w:rPr>
-      </w:pPr>
-      <w:r>
-        <w:rPr>
-          <w:lang w:val="fr-CA"/>
-        </w:rPr>
-        <w:br w:type="page"/>
-      </w:r>
-    </w:p>
-    <w:p>
-      <w:pPr>
-        <w:rPr>
-          <w:b/>
-          <w:lang w:val="fr-CA"/>
-        </w:rPr>
-      </w:pPr>
-      <w:r>
-        <w:rPr>
-          <w:b/>
-          <w:lang w:val="fr-CA"/>
-        </w:rPr>
-        <w:lastRenderedPageBreak/>
-        <w:t xml:space="preserve">5. </w:t>
-      </w:r>
-    </w:p>
-    <w:p>
-      <w:pPr>
-        <w:rPr>
-          <w:lang w:val="fr-CA"/>
-        </w:rPr>
-      </w:pPr>
-      <w:proofErr w:type="gramStart"/>
-      <w:r>
-        <w:rPr>
-          <w:lang w:val="fr-CA"/>
-        </w:rPr>
-        <w:t>k</w:t>
-      </w:r>
-      <w:proofErr w:type="gramEnd"/>
     </w:p>
     <w:sectPr>
       <w:pgSz w:w="12240" w:h="15840"/>
@@ -1449,6 +1893,31 @@
     </w:sectPr>
   </w:body>
 </w:document>
+</file>
+
+<file path=word/endnotes.xml><?xml version="1.0" encoding="utf-8"?>
+<w:endnotes xmlns:wpc="http://schemas.microsoft.com/office/word/2010/wordprocessingCanvas" xmlns:mc="http://schemas.openxmlformats.org/markup-compatibility/2006" xmlns:o="urn:schemas-microsoft-com:office:office" xmlns:r="http://schemas.openxmlformats.org/officeDocument/2006/relationships" xmlns:m="http://schemas.openxmlformats.org/officeDocument/2006/math" xmlns:v="urn:schemas-microsoft-com:vml" xmlns:wp14="http://schemas.microsoft.com/office/word/2010/wordprocessingDrawing" xmlns:wp="http://schemas.openxmlformats.org/drawingml/2006/wordprocessingDrawing" xmlns:w10="urn:schemas-microsoft-com:office:word" xmlns:w="http://schemas.openxmlformats.org/wordprocessingml/2006/main" xmlns:w14="http://schemas.microsoft.com/office/word/2010/wordml" xmlns:w15="http://schemas.microsoft.com/office/word/2012/wordml" xmlns:wpg="http://schemas.microsoft.com/office/word/2010/wordprocessingGroup" xmlns:wpi="http://schemas.microsoft.com/office/word/2010/wordprocessingInk" xmlns:wne="http://schemas.microsoft.com/office/word/2006/wordml" xmlns:wps="http://schemas.microsoft.com/office/word/2010/wordprocessingShape" mc:Ignorable="w14 w15 wp14">
+  <w:endnote w:type="separator" w:id="-1">
+    <w:p>
+      <w:pPr>
+        <w:spacing w:after="0" w:line="240" w:lineRule="auto"/>
+      </w:pPr>
+      <w:r>
+        <w:separator/>
+      </w:r>
+    </w:p>
+  </w:endnote>
+  <w:endnote w:type="continuationSeparator" w:id="0">
+    <w:p>
+      <w:pPr>
+        <w:spacing w:after="0" w:line="240" w:lineRule="auto"/>
+      </w:pPr>
+      <w:r>
+        <w:continuationSeparator/>
+      </w:r>
+    </w:p>
+  </w:endnote>
+</w:endnotes>
 </file>
 
 <file path=word/footer1.xml><?xml version="1.0" encoding="utf-8"?>
@@ -1482,7 +1951,7 @@
             <w:noProof/>
             <w:lang w:val="fr-FR"/>
           </w:rPr>
-          <w:t>2</w:t>
+          <w:t>4</w:t>
         </w:r>
         <w:r>
           <w:fldChar w:fldCharType="end"/>
@@ -1498,6 +1967,31 @@
 </w:ftr>
 </file>
 
+<file path=word/footnotes.xml><?xml version="1.0" encoding="utf-8"?>
+<w:footnotes xmlns:wpc="http://schemas.microsoft.com/office/word/2010/wordprocessingCanvas" xmlns:mc="http://schemas.openxmlformats.org/markup-compatibility/2006" xmlns:o="urn:schemas-microsoft-com:office:office" xmlns:r="http://schemas.openxmlformats.org/officeDocument/2006/relationships" xmlns:m="http://schemas.openxmlformats.org/officeDocument/2006/math" xmlns:v="urn:schemas-microsoft-com:vml" xmlns:wp14="http://schemas.microsoft.com/office/word/2010/wordprocessingDrawing" xmlns:wp="http://schemas.openxmlformats.org/drawingml/2006/wordprocessingDrawing" xmlns:w10="urn:schemas-microsoft-com:office:word" xmlns:w="http://schemas.openxmlformats.org/wordprocessingml/2006/main" xmlns:w14="http://schemas.microsoft.com/office/word/2010/wordml" xmlns:w15="http://schemas.microsoft.com/office/word/2012/wordml" xmlns:wpg="http://schemas.microsoft.com/office/word/2010/wordprocessingGroup" xmlns:wpi="http://schemas.microsoft.com/office/word/2010/wordprocessingInk" xmlns:wne="http://schemas.microsoft.com/office/word/2006/wordml" xmlns:wps="http://schemas.microsoft.com/office/word/2010/wordprocessingShape" mc:Ignorable="w14 w15 wp14">
+  <w:footnote w:type="separator" w:id="-1">
+    <w:p>
+      <w:pPr>
+        <w:spacing w:after="0" w:line="240" w:lineRule="auto"/>
+      </w:pPr>
+      <w:r>
+        <w:separator/>
+      </w:r>
+    </w:p>
+  </w:footnote>
+  <w:footnote w:type="continuationSeparator" w:id="0">
+    <w:p>
+      <w:pPr>
+        <w:spacing w:after="0" w:line="240" w:lineRule="auto"/>
+      </w:pPr>
+      <w:r>
+        <w:continuationSeparator/>
+      </w:r>
+    </w:p>
+  </w:footnote>
+</w:footnotes>
+</file>
+
 <file path=word/numbering.xml><?xml version="1.0" encoding="utf-8"?>
 <w:numbering xmlns:wpc="http://schemas.microsoft.com/office/word/2010/wordprocessingCanvas" xmlns:mc="http://schemas.openxmlformats.org/markup-compatibility/2006" xmlns:o="urn:schemas-microsoft-com:office:office" xmlns:r="http://schemas.openxmlformats.org/officeDocument/2006/relationships" xmlns:m="http://schemas.openxmlformats.org/officeDocument/2006/math" xmlns:v="urn:schemas-microsoft-com:vml" xmlns:wp14="http://schemas.microsoft.com/office/word/2010/wordprocessingDrawing" xmlns:wp="http://schemas.openxmlformats.org/drawingml/2006/wordprocessingDrawing" xmlns:w10="urn:schemas-microsoft-com:office:word" xmlns:w="http://schemas.openxmlformats.org/wordprocessingml/2006/main" xmlns:w14="http://schemas.microsoft.com/office/word/2010/wordml" xmlns:w15="http://schemas.microsoft.com/office/word/2012/wordml" xmlns:wpg="http://schemas.microsoft.com/office/word/2010/wordprocessingGroup" xmlns:wpi="http://schemas.microsoft.com/office/word/2010/wordprocessingInk" xmlns:wne="http://schemas.microsoft.com/office/word/2006/wordml" xmlns:wps="http://schemas.microsoft.com/office/word/2010/wordprocessingShape" mc:Ignorable="w14 w15 wp14">
   <w:abstractNum w:abstractNumId="0">
@@ -1613,8 +2107,240 @@
       </w:rPr>
     </w:lvl>
   </w:abstractNum>
+  <w:abstractNum w:abstractNumId="1">
+    <w:nsid w:val="43886BE3"/>
+    <w:multiLevelType w:val="hybridMultilevel"/>
+    <w:tmpl w:val="4426D674"/>
+    <w:lvl w:ilvl="0" w:tplc="0C0C0001">
+      <w:start w:val="1"/>
+      <w:numFmt w:val="bullet"/>
+      <w:lvlText w:val=""/>
+      <w:lvlJc w:val="left"/>
+      <w:pPr>
+        <w:ind w:left="773" w:hanging="360"/>
+      </w:pPr>
+      <w:rPr>
+        <w:rFonts w:ascii="Symbol" w:hAnsi="Symbol" w:hint="default"/>
+      </w:rPr>
+    </w:lvl>
+    <w:lvl w:ilvl="1" w:tplc="0C0C0003" w:tentative="1">
+      <w:start w:val="1"/>
+      <w:numFmt w:val="bullet"/>
+      <w:lvlText w:val="o"/>
+      <w:lvlJc w:val="left"/>
+      <w:pPr>
+        <w:ind w:left="1493" w:hanging="360"/>
+      </w:pPr>
+      <w:rPr>
+        <w:rFonts w:ascii="Courier New" w:hAnsi="Courier New" w:cs="Courier New" w:hint="default"/>
+      </w:rPr>
+    </w:lvl>
+    <w:lvl w:ilvl="2" w:tplc="0C0C0005" w:tentative="1">
+      <w:start w:val="1"/>
+      <w:numFmt w:val="bullet"/>
+      <w:lvlText w:val=""/>
+      <w:lvlJc w:val="left"/>
+      <w:pPr>
+        <w:ind w:left="2213" w:hanging="360"/>
+      </w:pPr>
+      <w:rPr>
+        <w:rFonts w:ascii="Wingdings" w:hAnsi="Wingdings" w:hint="default"/>
+      </w:rPr>
+    </w:lvl>
+    <w:lvl w:ilvl="3" w:tplc="0C0C0001" w:tentative="1">
+      <w:start w:val="1"/>
+      <w:numFmt w:val="bullet"/>
+      <w:lvlText w:val=""/>
+      <w:lvlJc w:val="left"/>
+      <w:pPr>
+        <w:ind w:left="2933" w:hanging="360"/>
+      </w:pPr>
+      <w:rPr>
+        <w:rFonts w:ascii="Symbol" w:hAnsi="Symbol" w:hint="default"/>
+      </w:rPr>
+    </w:lvl>
+    <w:lvl w:ilvl="4" w:tplc="0C0C0003" w:tentative="1">
+      <w:start w:val="1"/>
+      <w:numFmt w:val="bullet"/>
+      <w:lvlText w:val="o"/>
+      <w:lvlJc w:val="left"/>
+      <w:pPr>
+        <w:ind w:left="3653" w:hanging="360"/>
+      </w:pPr>
+      <w:rPr>
+        <w:rFonts w:ascii="Courier New" w:hAnsi="Courier New" w:cs="Courier New" w:hint="default"/>
+      </w:rPr>
+    </w:lvl>
+    <w:lvl w:ilvl="5" w:tplc="0C0C0005" w:tentative="1">
+      <w:start w:val="1"/>
+      <w:numFmt w:val="bullet"/>
+      <w:lvlText w:val=""/>
+      <w:lvlJc w:val="left"/>
+      <w:pPr>
+        <w:ind w:left="4373" w:hanging="360"/>
+      </w:pPr>
+      <w:rPr>
+        <w:rFonts w:ascii="Wingdings" w:hAnsi="Wingdings" w:hint="default"/>
+      </w:rPr>
+    </w:lvl>
+    <w:lvl w:ilvl="6" w:tplc="0C0C0001" w:tentative="1">
+      <w:start w:val="1"/>
+      <w:numFmt w:val="bullet"/>
+      <w:lvlText w:val=""/>
+      <w:lvlJc w:val="left"/>
+      <w:pPr>
+        <w:ind w:left="5093" w:hanging="360"/>
+      </w:pPr>
+      <w:rPr>
+        <w:rFonts w:ascii="Symbol" w:hAnsi="Symbol" w:hint="default"/>
+      </w:rPr>
+    </w:lvl>
+    <w:lvl w:ilvl="7" w:tplc="0C0C0003" w:tentative="1">
+      <w:start w:val="1"/>
+      <w:numFmt w:val="bullet"/>
+      <w:lvlText w:val="o"/>
+      <w:lvlJc w:val="left"/>
+      <w:pPr>
+        <w:ind w:left="5813" w:hanging="360"/>
+      </w:pPr>
+      <w:rPr>
+        <w:rFonts w:ascii="Courier New" w:hAnsi="Courier New" w:cs="Courier New" w:hint="default"/>
+      </w:rPr>
+    </w:lvl>
+    <w:lvl w:ilvl="8" w:tplc="0C0C0005" w:tentative="1">
+      <w:start w:val="1"/>
+      <w:numFmt w:val="bullet"/>
+      <w:lvlText w:val=""/>
+      <w:lvlJc w:val="left"/>
+      <w:pPr>
+        <w:ind w:left="6533" w:hanging="360"/>
+      </w:pPr>
+      <w:rPr>
+        <w:rFonts w:ascii="Wingdings" w:hAnsi="Wingdings" w:hint="default"/>
+      </w:rPr>
+    </w:lvl>
+  </w:abstractNum>
+  <w:abstractNum w:abstractNumId="2">
+    <w:nsid w:val="623674A4"/>
+    <w:multiLevelType w:val="hybridMultilevel"/>
+    <w:tmpl w:val="342C0B4A"/>
+    <w:lvl w:ilvl="0" w:tplc="0C0C0001">
+      <w:start w:val="1"/>
+      <w:numFmt w:val="bullet"/>
+      <w:lvlText w:val=""/>
+      <w:lvlJc w:val="left"/>
+      <w:pPr>
+        <w:ind w:left="720" w:hanging="360"/>
+      </w:pPr>
+      <w:rPr>
+        <w:rFonts w:ascii="Symbol" w:hAnsi="Symbol" w:hint="default"/>
+      </w:rPr>
+    </w:lvl>
+    <w:lvl w:ilvl="1" w:tplc="0C0C0003" w:tentative="1">
+      <w:start w:val="1"/>
+      <w:numFmt w:val="bullet"/>
+      <w:lvlText w:val="o"/>
+      <w:lvlJc w:val="left"/>
+      <w:pPr>
+        <w:ind w:left="1440" w:hanging="360"/>
+      </w:pPr>
+      <w:rPr>
+        <w:rFonts w:ascii="Courier New" w:hAnsi="Courier New" w:cs="Courier New" w:hint="default"/>
+      </w:rPr>
+    </w:lvl>
+    <w:lvl w:ilvl="2" w:tplc="0C0C0005" w:tentative="1">
+      <w:start w:val="1"/>
+      <w:numFmt w:val="bullet"/>
+      <w:lvlText w:val=""/>
+      <w:lvlJc w:val="left"/>
+      <w:pPr>
+        <w:ind w:left="2160" w:hanging="360"/>
+      </w:pPr>
+      <w:rPr>
+        <w:rFonts w:ascii="Wingdings" w:hAnsi="Wingdings" w:hint="default"/>
+      </w:rPr>
+    </w:lvl>
+    <w:lvl w:ilvl="3" w:tplc="0C0C0001" w:tentative="1">
+      <w:start w:val="1"/>
+      <w:numFmt w:val="bullet"/>
+      <w:lvlText w:val=""/>
+      <w:lvlJc w:val="left"/>
+      <w:pPr>
+        <w:ind w:left="2880" w:hanging="360"/>
+      </w:pPr>
+      <w:rPr>
+        <w:rFonts w:ascii="Symbol" w:hAnsi="Symbol" w:hint="default"/>
+      </w:rPr>
+    </w:lvl>
+    <w:lvl w:ilvl="4" w:tplc="0C0C0003" w:tentative="1">
+      <w:start w:val="1"/>
+      <w:numFmt w:val="bullet"/>
+      <w:lvlText w:val="o"/>
+      <w:lvlJc w:val="left"/>
+      <w:pPr>
+        <w:ind w:left="3600" w:hanging="360"/>
+      </w:pPr>
+      <w:rPr>
+        <w:rFonts w:ascii="Courier New" w:hAnsi="Courier New" w:cs="Courier New" w:hint="default"/>
+      </w:rPr>
+    </w:lvl>
+    <w:lvl w:ilvl="5" w:tplc="0C0C0005" w:tentative="1">
+      <w:start w:val="1"/>
+      <w:numFmt w:val="bullet"/>
+      <w:lvlText w:val=""/>
+      <w:lvlJc w:val="left"/>
+      <w:pPr>
+        <w:ind w:left="4320" w:hanging="360"/>
+      </w:pPr>
+      <w:rPr>
+        <w:rFonts w:ascii="Wingdings" w:hAnsi="Wingdings" w:hint="default"/>
+      </w:rPr>
+    </w:lvl>
+    <w:lvl w:ilvl="6" w:tplc="0C0C0001" w:tentative="1">
+      <w:start w:val="1"/>
+      <w:numFmt w:val="bullet"/>
+      <w:lvlText w:val=""/>
+      <w:lvlJc w:val="left"/>
+      <w:pPr>
+        <w:ind w:left="5040" w:hanging="360"/>
+      </w:pPr>
+      <w:rPr>
+        <w:rFonts w:ascii="Symbol" w:hAnsi="Symbol" w:hint="default"/>
+      </w:rPr>
+    </w:lvl>
+    <w:lvl w:ilvl="7" w:tplc="0C0C0003" w:tentative="1">
+      <w:start w:val="1"/>
+      <w:numFmt w:val="bullet"/>
+      <w:lvlText w:val="o"/>
+      <w:lvlJc w:val="left"/>
+      <w:pPr>
+        <w:ind w:left="5760" w:hanging="360"/>
+      </w:pPr>
+      <w:rPr>
+        <w:rFonts w:ascii="Courier New" w:hAnsi="Courier New" w:cs="Courier New" w:hint="default"/>
+      </w:rPr>
+    </w:lvl>
+    <w:lvl w:ilvl="8" w:tplc="0C0C0005" w:tentative="1">
+      <w:start w:val="1"/>
+      <w:numFmt w:val="bullet"/>
+      <w:lvlText w:val=""/>
+      <w:lvlJc w:val="left"/>
+      <w:pPr>
+        <w:ind w:left="6480" w:hanging="360"/>
+      </w:pPr>
+      <w:rPr>
+        <w:rFonts w:ascii="Wingdings" w:hAnsi="Wingdings" w:hint="default"/>
+      </w:rPr>
+    </w:lvl>
+  </w:abstractNum>
   <w:num w:numId="1">
     <w:abstractNumId w:val="0"/>
+  </w:num>
+  <w:num w:numId="2">
+    <w:abstractNumId w:val="2"/>
+  </w:num>
+  <w:num w:numId="3">
+    <w:abstractNumId w:val="1"/>
   </w:num>
 </w:numbering>
 </file>

</xml_diff>